<commit_message>
2021-07-21 오전 업데이트 Commit
</commit_message>
<xml_diff>
--- a/adbController/ADB Controller API Doc.docx
+++ b/adbController/ADB Controller API Doc.docx
@@ -178,8 +178,6 @@
         </w:rPr>
         <w:t>이한림</w:t>
       </w:r>
-      <w:bookmarkStart w:id="0" w:name="_GoBack"/>
-      <w:bookmarkEnd w:id="0"/>
     </w:p>
     <w:sdt>
       <w:sdtPr>
@@ -1055,7 +1053,7 @@
                 <w:noProof/>
                 <w:webHidden/>
               </w:rPr>
-              <w:t>8</w:t>
+              <w:t>7</w:t>
             </w:r>
             <w:r>
               <w:rPr>
@@ -2410,7 +2408,7 @@
                 <w:noProof/>
                 <w:webHidden/>
               </w:rPr>
-              <w:t>23</w:t>
+              <w:t>22</w:t>
             </w:r>
             <w:r>
               <w:rPr>
@@ -3392,7 +3390,7 @@
                 <w:rStyle w:val="a5"/>
                 <w:rFonts w:ascii="HY견고딕" w:eastAsia="HY견고딕"/>
                 <w:noProof/>
-                <w:color w:val="034990" w:themeColor="hyperlink" w:themeShade="BF"/>
+                <w:color w:val="auto"/>
               </w:rPr>
               <w:t>1)</w:t>
             </w:r>
@@ -3407,7 +3405,7 @@
                 <w:rStyle w:val="a5"/>
                 <w:rFonts w:ascii="HY견고딕" w:eastAsia="HY견고딕"/>
                 <w:noProof/>
-                <w:color w:val="034990" w:themeColor="hyperlink" w:themeShade="BF"/>
+                <w:color w:val="auto"/>
               </w:rPr>
               <w:t>단말기 PC와 연결</w:t>
             </w:r>
@@ -3479,7 +3477,7 @@
                 <w:rStyle w:val="a5"/>
                 <w:rFonts w:ascii="HY견고딕" w:eastAsia="HY견고딕"/>
                 <w:noProof/>
-                <w:color w:val="034990" w:themeColor="hyperlink" w:themeShade="BF"/>
+                <w:color w:val="auto"/>
               </w:rPr>
               <w:t>2)</w:t>
             </w:r>
@@ -3494,7 +3492,7 @@
                 <w:rStyle w:val="a5"/>
                 <w:rFonts w:ascii="HY견고딕" w:eastAsia="HY견고딕"/>
                 <w:noProof/>
-                <w:color w:val="034990" w:themeColor="hyperlink" w:themeShade="BF"/>
+                <w:color w:val="auto"/>
               </w:rPr>
               <w:t>Pycharm IDE 설치하기</w:t>
             </w:r>
@@ -3566,7 +3564,7 @@
                 <w:rStyle w:val="a5"/>
                 <w:rFonts w:ascii="HY견고딕" w:eastAsia="HY견고딕"/>
                 <w:noProof/>
-                <w:color w:val="034990" w:themeColor="hyperlink" w:themeShade="BF"/>
+                <w:color w:val="auto"/>
               </w:rPr>
               <w:t>3)</w:t>
             </w:r>
@@ -3581,7 +3579,7 @@
                 <w:rStyle w:val="a5"/>
                 <w:rFonts w:ascii="HY견고딕" w:eastAsia="HY견고딕"/>
                 <w:noProof/>
-                <w:color w:val="034990" w:themeColor="hyperlink" w:themeShade="BF"/>
+                <w:color w:val="auto"/>
               </w:rPr>
               <w:t>프로그램 패키지 살펴보기</w:t>
             </w:r>
@@ -3653,7 +3651,7 @@
                 <w:rStyle w:val="a5"/>
                 <w:rFonts w:ascii="HY견고딕" w:eastAsia="HY견고딕"/>
                 <w:noProof/>
-                <w:color w:val="034990" w:themeColor="hyperlink" w:themeShade="BF"/>
+                <w:color w:val="auto"/>
               </w:rPr>
               <w:t>4)</w:t>
             </w:r>
@@ -3668,7 +3666,7 @@
                 <w:rStyle w:val="a5"/>
                 <w:rFonts w:ascii="HY견고딕" w:eastAsia="HY견고딕"/>
                 <w:noProof/>
-                <w:color w:val="034990" w:themeColor="hyperlink" w:themeShade="BF"/>
+                <w:color w:val="auto"/>
               </w:rPr>
               <w:t>실행스크립트 작성 및 실행 방법</w:t>
             </w:r>
@@ -3711,7 +3709,7 @@
                 <w:noProof/>
                 <w:webHidden/>
               </w:rPr>
-              <w:t>38</w:t>
+              <w:t>37</w:t>
             </w:r>
             <w:r>
               <w:rPr>
@@ -3760,7 +3758,7 @@
       <w:pPr>
         <w:jc w:val="left"/>
         <w:rPr>
-          <w:rFonts w:asciiTheme="minorEastAsia" w:hAnsiTheme="minorEastAsia" w:hint="eastAsia"/>
+          <w:rFonts w:asciiTheme="minorEastAsia" w:hAnsiTheme="minorEastAsia"/>
           <w:b/>
           <w:sz w:val="24"/>
           <w:szCs w:val="24"/>
@@ -3792,7 +3790,7 @@
         <w:lastRenderedPageBreak/>
         <w:t xml:space="preserve"> </w:t>
       </w:r>
-      <w:bookmarkStart w:id="1" w:name="_Toc77685661"/>
+      <w:bookmarkStart w:id="0" w:name="_Toc77685661"/>
       <w:r>
         <w:rPr>
           <w:rFonts w:ascii="HY견고딕" w:eastAsia="HY견고딕" w:hint="eastAsia"/>
@@ -3811,7 +3809,7 @@
         </w:rPr>
         <w:t xml:space="preserve"> 소개</w:t>
       </w:r>
-      <w:bookmarkEnd w:id="1"/>
+      <w:bookmarkEnd w:id="0"/>
     </w:p>
     <w:p>
       <w:pPr>
@@ -3837,7 +3835,7 @@
           <w:szCs w:val="28"/>
         </w:rPr>
       </w:pPr>
-      <w:bookmarkStart w:id="2" w:name="_Toc77685662"/>
+      <w:bookmarkStart w:id="1" w:name="_Toc77685662"/>
       <w:r>
         <w:rPr>
           <w:rFonts w:ascii="HY견고딕" w:eastAsia="HY견고딕" w:hint="eastAsia"/>
@@ -3847,7 +3845,7 @@
         </w:rPr>
         <w:t>프로그램 소개</w:t>
       </w:r>
-      <w:bookmarkEnd w:id="2"/>
+      <w:bookmarkEnd w:id="1"/>
     </w:p>
     <w:p/>
     <w:p>
@@ -3987,23 +3985,23 @@
         </w:numPr>
         <w:jc w:val="left"/>
         <w:rPr>
+          <w:rFonts w:ascii="HY견고딕" w:eastAsia="HY견고딕"/>
+          <w:color w:val="2E74B5" w:themeColor="accent1" w:themeShade="BF"/>
+          <w:sz w:val="28"/>
+          <w:szCs w:val="28"/>
+        </w:rPr>
+      </w:pPr>
+      <w:bookmarkStart w:id="2" w:name="_Toc77685663"/>
+      <w:r>
+        <w:rPr>
           <w:rFonts w:ascii="HY견고딕" w:eastAsia="HY견고딕" w:hint="eastAsia"/>
           <w:color w:val="2E74B5" w:themeColor="accent1" w:themeShade="BF"/>
           <w:sz w:val="28"/>
           <w:szCs w:val="28"/>
         </w:rPr>
-      </w:pPr>
-      <w:bookmarkStart w:id="3" w:name="_Toc77685663"/>
-      <w:r>
-        <w:rPr>
-          <w:rFonts w:ascii="HY견고딕" w:eastAsia="HY견고딕" w:hint="eastAsia"/>
-          <w:color w:val="2E74B5" w:themeColor="accent1" w:themeShade="BF"/>
-          <w:sz w:val="28"/>
-          <w:szCs w:val="28"/>
-        </w:rPr>
         <w:t>프로그램 특징</w:t>
       </w:r>
-      <w:bookmarkEnd w:id="3"/>
+      <w:bookmarkEnd w:id="2"/>
     </w:p>
     <w:p>
       <w:pPr>
@@ -4207,7 +4205,7 @@
           <w:szCs w:val="28"/>
         </w:rPr>
       </w:pPr>
-      <w:bookmarkStart w:id="4" w:name="_Toc77685664"/>
+      <w:bookmarkStart w:id="3" w:name="_Toc77685664"/>
       <w:r>
         <w:rPr>
           <w:rFonts w:ascii="HY견고딕" w:eastAsia="HY견고딕" w:hint="eastAsia"/>
@@ -4226,7 +4224,7 @@
         </w:rPr>
         <w:t>사항</w:t>
       </w:r>
-      <w:bookmarkEnd w:id="4"/>
+      <w:bookmarkEnd w:id="3"/>
     </w:p>
     <w:p/>
     <w:p>
@@ -4480,7 +4478,7 @@
           <w:szCs w:val="38"/>
         </w:rPr>
       </w:pPr>
-      <w:bookmarkStart w:id="5" w:name="_Toc77685665"/>
+      <w:bookmarkStart w:id="4" w:name="_Toc77685665"/>
       <w:r>
         <w:rPr>
           <w:rFonts w:ascii="HY견고딕" w:eastAsia="HY견고딕" w:hint="eastAsia"/>
@@ -4490,7 +4488,7 @@
         </w:rPr>
         <w:t>Support API</w:t>
       </w:r>
-      <w:bookmarkEnd w:id="5"/>
+      <w:bookmarkEnd w:id="4"/>
     </w:p>
     <w:p/>
     <w:p>
@@ -4508,7 +4506,7 @@
           <w:szCs w:val="28"/>
         </w:rPr>
       </w:pPr>
-      <w:bookmarkStart w:id="6" w:name="_Toc77685666"/>
+      <w:bookmarkStart w:id="5" w:name="_Toc77685666"/>
       <w:r>
         <w:rPr>
           <w:rFonts w:ascii="HY견고딕" w:eastAsia="HY견고딕" w:hint="eastAsia"/>
@@ -4518,7 +4516,7 @@
         </w:rPr>
         <w:t>프로그램 지원 함수</w:t>
       </w:r>
-      <w:bookmarkEnd w:id="6"/>
+      <w:bookmarkEnd w:id="5"/>
     </w:p>
     <w:p/>
     <w:p>
@@ -4560,7 +4558,7 @@
         </w:rPr>
         <w:t xml:space="preserve"> </w:t>
       </w:r>
-      <w:bookmarkStart w:id="7" w:name="_Toc77685667"/>
+      <w:bookmarkStart w:id="6" w:name="_Toc77685667"/>
       <w:proofErr w:type="spellStart"/>
       <w:proofErr w:type="gramStart"/>
       <w:r>
@@ -4601,7 +4599,7 @@
         </w:rPr>
         <w:t>nit</w:t>
       </w:r>
-      <w:bookmarkEnd w:id="7"/>
+      <w:bookmarkEnd w:id="6"/>
       <w:proofErr w:type="spellEnd"/>
       <w:proofErr w:type="gramEnd"/>
     </w:p>
@@ -5765,7 +5763,7 @@
           </w14:textOutline>
         </w:rPr>
       </w:pPr>
-      <w:bookmarkStart w:id="8" w:name="_Toc77685668"/>
+      <w:bookmarkStart w:id="7" w:name="_Toc77685668"/>
       <w:proofErr w:type="spellStart"/>
       <w:r>
         <w:rPr>
@@ -5785,7 +5783,7 @@
         </w:rPr>
         <w:t>setup_test</w:t>
       </w:r>
-      <w:bookmarkEnd w:id="8"/>
+      <w:bookmarkEnd w:id="7"/>
       <w:proofErr w:type="spellEnd"/>
     </w:p>
     <w:tbl>
@@ -6825,7 +6823,7 @@
           </w14:textOutline>
         </w:rPr>
       </w:pPr>
-      <w:bookmarkStart w:id="9" w:name="_Toc77685669"/>
+      <w:bookmarkStart w:id="8" w:name="_Toc77685669"/>
       <w:proofErr w:type="spellStart"/>
       <w:r>
         <w:rPr>
@@ -6882,7 +6880,7 @@
         </w:rPr>
         <w:t>print</w:t>
       </w:r>
-      <w:bookmarkEnd w:id="9"/>
+      <w:bookmarkEnd w:id="8"/>
       <w:proofErr w:type="spellEnd"/>
     </w:p>
     <w:tbl>
@@ -7874,7 +7872,7 @@
           </w14:textOutline>
         </w:rPr>
       </w:pPr>
-      <w:bookmarkStart w:id="10" w:name="_Toc77685670"/>
+      <w:bookmarkStart w:id="9" w:name="_Toc77685670"/>
       <w:proofErr w:type="spellStart"/>
       <w:r>
         <w:rPr>
@@ -7894,7 +7892,7 @@
         </w:rPr>
         <w:t>execute_cmd</w:t>
       </w:r>
-      <w:bookmarkEnd w:id="10"/>
+      <w:bookmarkEnd w:id="9"/>
       <w:proofErr w:type="spellEnd"/>
     </w:p>
     <w:tbl>
@@ -9105,7 +9103,7 @@
           </w14:textOutline>
         </w:rPr>
       </w:pPr>
-      <w:bookmarkStart w:id="11" w:name="_Toc77685671"/>
+      <w:bookmarkStart w:id="10" w:name="_Toc77685671"/>
       <w:proofErr w:type="spellStart"/>
       <w:r>
         <w:rPr>
@@ -9125,7 +9123,7 @@
         </w:rPr>
         <w:t>save_dump_xml</w:t>
       </w:r>
-      <w:bookmarkEnd w:id="11"/>
+      <w:bookmarkEnd w:id="10"/>
       <w:proofErr w:type="spellEnd"/>
     </w:p>
     <w:tbl>
@@ -10135,7 +10133,7 @@
           </w14:textOutline>
         </w:rPr>
       </w:pPr>
-      <w:bookmarkStart w:id="12" w:name="_Toc77685672"/>
+      <w:bookmarkStart w:id="11" w:name="_Toc77685672"/>
       <w:proofErr w:type="spellStart"/>
       <w:r>
         <w:rPr>
@@ -10174,7 +10172,7 @@
         </w:rPr>
         <w:t>pos_elements</w:t>
       </w:r>
-      <w:bookmarkEnd w:id="12"/>
+      <w:bookmarkEnd w:id="11"/>
       <w:proofErr w:type="spellEnd"/>
     </w:p>
     <w:tbl>
@@ -12102,7 +12100,7 @@
           <w:szCs w:val="28"/>
         </w:rPr>
       </w:pPr>
-      <w:bookmarkStart w:id="13" w:name="_Toc77685673"/>
+      <w:bookmarkStart w:id="12" w:name="_Toc77685673"/>
       <w:r>
         <w:rPr>
           <w:rFonts w:ascii="HY견고딕" w:eastAsia="HY견고딕" w:hint="eastAsia"/>
@@ -12112,7 +12110,7 @@
         </w:rPr>
         <w:t>Value Return 함수</w:t>
       </w:r>
-      <w:bookmarkEnd w:id="13"/>
+      <w:bookmarkEnd w:id="12"/>
     </w:p>
     <w:p/>
     <w:p>
@@ -12135,7 +12133,7 @@
           </w14:textOutline>
         </w:rPr>
       </w:pPr>
-      <w:bookmarkStart w:id="14" w:name="_Toc77685674"/>
+      <w:bookmarkStart w:id="13" w:name="_Toc77685674"/>
       <w:proofErr w:type="spellStart"/>
       <w:r>
         <w:rPr>
@@ -12174,7 +12172,7 @@
         </w:rPr>
         <w:t>return_getPid</w:t>
       </w:r>
-      <w:bookmarkEnd w:id="14"/>
+      <w:bookmarkEnd w:id="13"/>
       <w:proofErr w:type="spellEnd"/>
     </w:p>
     <w:tbl>
@@ -13452,7 +13450,7 @@
           </w14:textOutline>
         </w:rPr>
       </w:pPr>
-      <w:bookmarkStart w:id="15" w:name="_Toc77685675"/>
+      <w:bookmarkStart w:id="14" w:name="_Toc77685675"/>
       <w:proofErr w:type="spellStart"/>
       <w:r>
         <w:rPr>
@@ -13491,7 +13489,7 @@
         </w:rPr>
         <w:t>return_getCallState</w:t>
       </w:r>
-      <w:bookmarkEnd w:id="15"/>
+      <w:bookmarkEnd w:id="14"/>
       <w:proofErr w:type="spellEnd"/>
     </w:p>
     <w:tbl>
@@ -14711,7 +14709,7 @@
           <w:szCs w:val="28"/>
         </w:rPr>
       </w:pPr>
-      <w:bookmarkStart w:id="16" w:name="_Toc77685676"/>
+      <w:bookmarkStart w:id="15" w:name="_Toc77685676"/>
       <w:r>
         <w:rPr>
           <w:rFonts w:ascii="HY견고딕" w:eastAsia="HY견고딕" w:hint="eastAsia"/>
@@ -14721,7 +14719,7 @@
         </w:rPr>
         <w:t>Status Return 함수</w:t>
       </w:r>
-      <w:bookmarkEnd w:id="16"/>
+      <w:bookmarkEnd w:id="15"/>
     </w:p>
     <w:p/>
     <w:p>
@@ -14744,7 +14742,7 @@
           </w14:textOutline>
         </w:rPr>
       </w:pPr>
-      <w:bookmarkStart w:id="17" w:name="_Toc77685677"/>
+      <w:bookmarkStart w:id="16" w:name="_Toc77685677"/>
       <w:proofErr w:type="spellStart"/>
       <w:r>
         <w:rPr>
@@ -14765,7 +14763,7 @@
         </w:rPr>
         <w:t>cmd_status_currentActivity</w:t>
       </w:r>
-      <w:bookmarkEnd w:id="17"/>
+      <w:bookmarkEnd w:id="16"/>
       <w:proofErr w:type="spellEnd"/>
     </w:p>
     <w:tbl>
@@ -16147,7 +16145,7 @@
           </w14:textOutline>
         </w:rPr>
       </w:pPr>
-      <w:bookmarkStart w:id="18" w:name="_Toc77685678"/>
+      <w:bookmarkStart w:id="17" w:name="_Toc77685678"/>
       <w:proofErr w:type="spellStart"/>
       <w:r>
         <w:rPr>
@@ -16168,7 +16166,7 @@
         </w:rPr>
         <w:t>cmd_status_killApp</w:t>
       </w:r>
-      <w:bookmarkEnd w:id="18"/>
+      <w:bookmarkEnd w:id="17"/>
       <w:proofErr w:type="spellEnd"/>
     </w:p>
     <w:tbl>
@@ -17469,7 +17467,7 @@
           </w14:textOutline>
         </w:rPr>
       </w:pPr>
-      <w:bookmarkStart w:id="19" w:name="_Toc77685679"/>
+      <w:bookmarkStart w:id="18" w:name="_Toc77685679"/>
       <w:proofErr w:type="spellStart"/>
       <w:r>
         <w:rPr>
@@ -17490,7 +17488,7 @@
         </w:rPr>
         <w:t>cmd_status_click</w:t>
       </w:r>
-      <w:bookmarkEnd w:id="19"/>
+      <w:bookmarkEnd w:id="18"/>
       <w:proofErr w:type="spellEnd"/>
     </w:p>
     <w:tbl>
@@ -20249,7 +20247,7 @@
           </w14:textOutline>
         </w:rPr>
       </w:pPr>
-      <w:bookmarkStart w:id="20" w:name="_Toc77685680"/>
+      <w:bookmarkStart w:id="19" w:name="_Toc77685680"/>
       <w:proofErr w:type="spellStart"/>
       <w:r>
         <w:rPr>
@@ -20270,7 +20268,7 @@
         </w:rPr>
         <w:t>cmd_status_swipe</w:t>
       </w:r>
-      <w:bookmarkEnd w:id="20"/>
+      <w:bookmarkEnd w:id="19"/>
       <w:proofErr w:type="spellEnd"/>
     </w:p>
     <w:tbl>
@@ -22438,6 +22436,8 @@
               </w:rPr>
               <w:t>()</w:t>
             </w:r>
+            <w:bookmarkStart w:id="20" w:name="_GoBack"/>
+            <w:bookmarkEnd w:id="20"/>
           </w:p>
           <w:p>
             <w:pPr>
@@ -22656,12 +22656,21 @@
             <w:proofErr w:type="spellStart"/>
             <w:r>
               <w:rPr>
-                <w:rFonts w:ascii="Courier New" w:hAnsi="Courier New" w:cs="Courier New"/>
-                <w:color w:val="A9B7C6"/>
-                <w:sz w:val="20"/>
-                <w:szCs w:val="20"/>
-              </w:rPr>
-              <w:t>s_width</w:t>
+                <w:rFonts w:ascii="Courier New" w:hAnsi="Courier New" w:cs="Courier New" w:hint="eastAsia"/>
+                <w:color w:val="A9B7C6"/>
+                <w:sz w:val="20"/>
+                <w:szCs w:val="20"/>
+              </w:rPr>
+              <w:t>e</w:t>
+            </w:r>
+            <w:r>
+              <w:rPr>
+                <w:rFonts w:ascii="Courier New" w:hAnsi="Courier New" w:cs="Courier New"/>
+                <w:color w:val="A9B7C6"/>
+                <w:sz w:val="20"/>
+                <w:szCs w:val="20"/>
+              </w:rPr>
+              <w:t>_width</w:t>
             </w:r>
             <w:proofErr w:type="spellEnd"/>
             <w:r>
@@ -22681,7 +22690,16 @@
                 <w:sz w:val="20"/>
                 <w:szCs w:val="20"/>
               </w:rPr>
-              <w:t>S_height</w:t>
+              <w:t>e</w:t>
+            </w:r>
+            <w:r>
+              <w:rPr>
+                <w:rFonts w:ascii="Courier New" w:hAnsi="Courier New" w:cs="Courier New"/>
+                <w:color w:val="A9B7C6"/>
+                <w:sz w:val="20"/>
+                <w:szCs w:val="20"/>
+              </w:rPr>
+              <w:t>_height</w:t>
             </w:r>
             <w:proofErr w:type="spellEnd"/>
             <w:r>
@@ -23061,7 +23079,7 @@
                 <w:sz w:val="20"/>
                 <w:szCs w:val="20"/>
               </w:rPr>
-              <w:t>s_width</w:t>
+              <w:t>e_width</w:t>
             </w:r>
             <w:proofErr w:type="spellEnd"/>
             <w:r>
@@ -23081,7 +23099,16 @@
                 <w:sz w:val="20"/>
                 <w:szCs w:val="20"/>
               </w:rPr>
-              <w:t>S_height</w:t>
+              <w:t>e</w:t>
+            </w:r>
+            <w:r>
+              <w:rPr>
+                <w:rFonts w:ascii="Courier New" w:hAnsi="Courier New" w:cs="Courier New"/>
+                <w:color w:val="A9B7C6"/>
+                <w:sz w:val="20"/>
+                <w:szCs w:val="20"/>
+              </w:rPr>
+              <w:t>_height</w:t>
             </w:r>
             <w:proofErr w:type="spellEnd"/>
             <w:r>
@@ -25489,7 +25516,7 @@
               <w:shd w:val="clear" w:color="auto" w:fill="2B2B2B"/>
               <w:ind w:firstLineChars="200" w:firstLine="400"/>
               <w:rPr>
-                <w:rFonts w:ascii="Courier New" w:hAnsi="Courier New" w:cs="Courier New" w:hint="eastAsia"/>
+                <w:rFonts w:ascii="Courier New" w:hAnsi="Courier New" w:cs="Courier New"/>
                 <w:color w:val="6A8759"/>
                 <w:sz w:val="20"/>
                 <w:szCs w:val="20"/>
@@ -26642,7 +26669,7 @@
               <w:shd w:val="clear" w:color="auto" w:fill="2B2B2B"/>
               <w:ind w:firstLineChars="200" w:firstLine="400"/>
               <w:rPr>
-                <w:rFonts w:ascii="Courier New" w:hAnsi="Courier New" w:cs="Courier New" w:hint="eastAsia"/>
+                <w:rFonts w:ascii="Courier New" w:hAnsi="Courier New" w:cs="Courier New"/>
                 <w:color w:val="A9B7C6"/>
                 <w:sz w:val="20"/>
                 <w:szCs w:val="20"/>
@@ -26902,7 +26929,7 @@
               <w:shd w:val="clear" w:color="auto" w:fill="2B2B2B"/>
               <w:ind w:firstLineChars="200" w:firstLine="400"/>
               <w:rPr>
-                <w:rFonts w:ascii="Courier New" w:hAnsi="Courier New" w:cs="Courier New" w:hint="eastAsia"/>
+                <w:rFonts w:ascii="Courier New" w:hAnsi="Courier New" w:cs="Courier New"/>
                 <w:color w:val="6A8759"/>
                 <w:sz w:val="20"/>
                 <w:szCs w:val="20"/>
@@ -28062,7 +28089,7 @@
               <w:shd w:val="clear" w:color="auto" w:fill="2B2B2B"/>
               <w:ind w:firstLineChars="200" w:firstLine="400"/>
               <w:rPr>
-                <w:rFonts w:ascii="Courier New" w:hAnsi="Courier New" w:cs="Courier New" w:hint="eastAsia"/>
+                <w:rFonts w:ascii="Courier New" w:hAnsi="Courier New" w:cs="Courier New"/>
                 <w:color w:val="A9B7C6"/>
                 <w:sz w:val="20"/>
                 <w:szCs w:val="20"/>
@@ -28250,7 +28277,7 @@
               <w:shd w:val="clear" w:color="auto" w:fill="2B2B2B"/>
               <w:ind w:firstLineChars="200" w:firstLine="400"/>
               <w:rPr>
-                <w:rFonts w:ascii="Courier New" w:hAnsi="Courier New" w:cs="Courier New" w:hint="eastAsia"/>
+                <w:rFonts w:ascii="Courier New" w:hAnsi="Courier New" w:cs="Courier New"/>
                 <w:color w:val="6A8759"/>
                 <w:sz w:val="20"/>
                 <w:szCs w:val="20"/>
@@ -29673,7 +29700,7 @@
               <w:shd w:val="clear" w:color="auto" w:fill="2B2B2B"/>
               <w:ind w:firstLineChars="200" w:firstLine="400"/>
               <w:rPr>
-                <w:rFonts w:ascii="Courier New" w:hAnsi="Courier New" w:cs="Courier New" w:hint="eastAsia"/>
+                <w:rFonts w:ascii="Courier New" w:hAnsi="Courier New" w:cs="Courier New"/>
                 <w:color w:val="6A8759"/>
                 <w:sz w:val="20"/>
                 <w:szCs w:val="20"/>
@@ -30837,32 +30864,26 @@
               <w:shd w:val="clear" w:color="auto" w:fill="2B2B2B"/>
               <w:ind w:firstLineChars="200" w:firstLine="400"/>
               <w:rPr>
+                <w:rFonts w:ascii="Courier New" w:hAnsi="Courier New" w:cs="Courier New"/>
+                <w:color w:val="6A8759"/>
+                <w:sz w:val="20"/>
+                <w:szCs w:val="20"/>
+              </w:rPr>
+            </w:pPr>
+            <w:r>
+              <w:rPr>
                 <w:rFonts w:ascii="Courier New" w:hAnsi="Courier New" w:cs="Courier New" w:hint="eastAsia"/>
                 <w:color w:val="6A8759"/>
                 <w:sz w:val="20"/>
                 <w:szCs w:val="20"/>
               </w:rPr>
-            </w:pPr>
-            <w:r>
-              <w:rPr>
-                <w:rFonts w:ascii="Courier New" w:hAnsi="Courier New" w:cs="Courier New" w:hint="eastAsia"/>
-                <w:color w:val="6A8759"/>
-                <w:sz w:val="20"/>
-                <w:szCs w:val="20"/>
-              </w:rPr>
               <w:t>1</w:t>
             </w:r>
           </w:p>
         </w:tc>
       </w:tr>
     </w:tbl>
-    <w:p>
-      <w:pPr>
-        <w:rPr>
-          <w:rFonts w:hint="eastAsia"/>
-        </w:rPr>
-      </w:pPr>
-    </w:p>
+    <w:p/>
     <w:p>
       <w:pPr>
         <w:pStyle w:val="3"/>
@@ -32005,7 +32026,7 @@
               <w:shd w:val="clear" w:color="auto" w:fill="2B2B2B"/>
               <w:ind w:firstLineChars="200" w:firstLine="400"/>
               <w:rPr>
-                <w:rFonts w:ascii="Courier New" w:hAnsi="Courier New" w:cs="Courier New" w:hint="eastAsia"/>
+                <w:rFonts w:ascii="Courier New" w:hAnsi="Courier New" w:cs="Courier New"/>
                 <w:color w:val="6A8759"/>
                 <w:sz w:val="20"/>
                 <w:szCs w:val="20"/>
@@ -32350,7 +32371,6 @@
           <w:p>
             <w:pPr>
               <w:rPr>
-                <w:rFonts w:hint="eastAsia"/>
                 <w:szCs w:val="20"/>
               </w:rPr>
             </w:pPr>
@@ -33337,7 +33357,7 @@
               <w:shd w:val="clear" w:color="auto" w:fill="2B2B2B"/>
               <w:ind w:firstLineChars="200" w:firstLine="400"/>
               <w:rPr>
-                <w:rFonts w:ascii="Courier New" w:hAnsi="Courier New" w:cs="Courier New" w:hint="eastAsia"/>
+                <w:rFonts w:ascii="Courier New" w:hAnsi="Courier New" w:cs="Courier New"/>
                 <w:color w:val="6A8759"/>
                 <w:sz w:val="20"/>
                 <w:szCs w:val="20"/>
@@ -33682,7 +33702,6 @@
           <w:p>
             <w:pPr>
               <w:rPr>
-                <w:rFonts w:hint="eastAsia"/>
                 <w:szCs w:val="20"/>
               </w:rPr>
             </w:pPr>
@@ -34652,7 +34671,7 @@
               <w:shd w:val="clear" w:color="auto" w:fill="2B2B2B"/>
               <w:ind w:firstLineChars="200" w:firstLine="400"/>
               <w:rPr>
-                <w:rFonts w:ascii="Courier New" w:hAnsi="Courier New" w:cs="Courier New" w:hint="eastAsia"/>
+                <w:rFonts w:ascii="Courier New" w:hAnsi="Courier New" w:cs="Courier New"/>
                 <w:color w:val="6A8759"/>
                 <w:sz w:val="20"/>
                 <w:szCs w:val="20"/>
@@ -35825,7 +35844,7 @@
               <w:shd w:val="clear" w:color="auto" w:fill="2B2B2B"/>
               <w:ind w:firstLineChars="200" w:firstLine="400"/>
               <w:rPr>
-                <w:rFonts w:ascii="Courier New" w:hAnsi="Courier New" w:cs="Courier New" w:hint="eastAsia"/>
+                <w:rFonts w:ascii="Courier New" w:hAnsi="Courier New" w:cs="Courier New"/>
                 <w:color w:val="6A8759"/>
                 <w:sz w:val="20"/>
                 <w:szCs w:val="20"/>
@@ -36816,7 +36835,7 @@
               <w:shd w:val="clear" w:color="auto" w:fill="2B2B2B"/>
               <w:ind w:firstLineChars="200" w:firstLine="400"/>
               <w:rPr>
-                <w:rFonts w:ascii="Courier New" w:hAnsi="Courier New" w:cs="Courier New" w:hint="eastAsia"/>
+                <w:rFonts w:ascii="Courier New" w:hAnsi="Courier New" w:cs="Courier New"/>
                 <w:color w:val="A9B7C6"/>
                 <w:sz w:val="20"/>
                 <w:szCs w:val="20"/>
@@ -36896,7 +36915,7 @@
               <w:shd w:val="clear" w:color="auto" w:fill="2B2B2B"/>
               <w:ind w:firstLineChars="200" w:firstLine="400"/>
               <w:rPr>
-                <w:rFonts w:ascii="Courier New" w:hAnsi="Courier New" w:cs="Courier New" w:hint="eastAsia"/>
+                <w:rFonts w:ascii="Courier New" w:hAnsi="Courier New" w:cs="Courier New"/>
                 <w:color w:val="808080"/>
                 <w:sz w:val="20"/>
                 <w:szCs w:val="20"/>
@@ -37245,7 +37264,7 @@
               <w:pStyle w:val="HTML"/>
               <w:shd w:val="clear" w:color="auto" w:fill="2B2B2B"/>
               <w:rPr>
-                <w:rFonts w:ascii="맑은 고딕" w:eastAsia="맑은 고딕" w:hAnsi="맑은 고딕" w:cs="Courier New" w:hint="eastAsia"/>
+                <w:rFonts w:ascii="맑은 고딕" w:eastAsia="맑은 고딕" w:hAnsi="맑은 고딕" w:cs="Courier New"/>
                 <w:color w:val="BFBFBF" w:themeColor="background1" w:themeShade="BF"/>
                 <w:sz w:val="20"/>
                 <w:szCs w:val="20"/>
@@ -37466,7 +37485,7 @@
               <w:shd w:val="clear" w:color="auto" w:fill="2B2B2B"/>
               <w:ind w:firstLineChars="200" w:firstLine="400"/>
               <w:rPr>
-                <w:rFonts w:ascii="Courier New" w:hAnsi="Courier New" w:cs="Courier New" w:hint="eastAsia"/>
+                <w:rFonts w:ascii="Courier New" w:hAnsi="Courier New" w:cs="Courier New"/>
                 <w:color w:val="6A8759"/>
                 <w:sz w:val="20"/>
                 <w:szCs w:val="20"/>
@@ -37853,7 +37872,6 @@
           <w:p>
             <w:pPr>
               <w:rPr>
-                <w:rFonts w:hint="eastAsia"/>
                 <w:szCs w:val="20"/>
               </w:rPr>
             </w:pPr>
@@ -37935,7 +37953,6 @@
           <w:p>
             <w:pPr>
               <w:rPr>
-                <w:rFonts w:hint="eastAsia"/>
                 <w:szCs w:val="20"/>
               </w:rPr>
             </w:pPr>
@@ -38968,7 +38985,7 @@
               <w:shd w:val="clear" w:color="auto" w:fill="2B2B2B"/>
               <w:ind w:firstLineChars="200" w:firstLine="400"/>
               <w:rPr>
-                <w:rFonts w:ascii="Courier New" w:hAnsi="Courier New" w:cs="Courier New" w:hint="eastAsia"/>
+                <w:rFonts w:ascii="Courier New" w:hAnsi="Courier New" w:cs="Courier New"/>
                 <w:color w:val="6A8759"/>
                 <w:sz w:val="20"/>
                 <w:szCs w:val="20"/>
@@ -39209,11 +39226,19 @@
               </w:rPr>
               <w:t xml:space="preserve">에 </w:t>
             </w:r>
-            <w:r>
-              <w:rPr>
-                <w:szCs w:val="20"/>
-              </w:rPr>
-              <w:t xml:space="preserve">png </w:t>
+            <w:proofErr w:type="spellStart"/>
+            <w:r>
+              <w:rPr>
+                <w:szCs w:val="20"/>
+              </w:rPr>
+              <w:t>png</w:t>
+            </w:r>
+            <w:proofErr w:type="spellEnd"/>
+            <w:r>
+              <w:rPr>
+                <w:szCs w:val="20"/>
+              </w:rPr>
+              <w:t xml:space="preserve"> </w:t>
             </w:r>
             <w:r>
               <w:rPr>
@@ -39364,7 +39389,6 @@
           <w:p>
             <w:pPr>
               <w:rPr>
-                <w:rFonts w:hint="eastAsia"/>
                 <w:szCs w:val="20"/>
               </w:rPr>
             </w:pPr>
@@ -39456,7 +39480,6 @@
           <w:p>
             <w:pPr>
               <w:rPr>
-                <w:rFonts w:hint="eastAsia"/>
                 <w:szCs w:val="20"/>
               </w:rPr>
             </w:pPr>
@@ -40483,7 +40506,7 @@
               <w:shd w:val="clear" w:color="auto" w:fill="2B2B2B"/>
               <w:ind w:firstLineChars="200" w:firstLine="400"/>
               <w:rPr>
-                <w:rFonts w:ascii="Courier New" w:hAnsi="Courier New" w:cs="Courier New" w:hint="eastAsia"/>
+                <w:rFonts w:ascii="Courier New" w:hAnsi="Courier New" w:cs="Courier New"/>
                 <w:color w:val="6A8759"/>
                 <w:sz w:val="20"/>
                 <w:szCs w:val="20"/>
@@ -40832,7 +40855,6 @@
           <w:p>
             <w:pPr>
               <w:rPr>
-                <w:rFonts w:hint="eastAsia"/>
                 <w:szCs w:val="20"/>
               </w:rPr>
             </w:pPr>
@@ -40889,7 +40911,6 @@
           <w:p>
             <w:pPr>
               <w:rPr>
-                <w:rFonts w:hint="eastAsia"/>
                 <w:szCs w:val="20"/>
               </w:rPr>
             </w:pPr>
@@ -40952,7 +40973,6 @@
           <w:p>
             <w:pPr>
               <w:rPr>
-                <w:rFonts w:hint="eastAsia"/>
                 <w:szCs w:val="20"/>
               </w:rPr>
             </w:pPr>
@@ -42221,7 +42241,7 @@
               <w:shd w:val="clear" w:color="auto" w:fill="2B2B2B"/>
               <w:ind w:firstLineChars="200" w:firstLine="400"/>
               <w:rPr>
-                <w:rFonts w:ascii="Courier New" w:hAnsi="Courier New" w:cs="Courier New" w:hint="eastAsia"/>
+                <w:rFonts w:ascii="Courier New" w:hAnsi="Courier New" w:cs="Courier New"/>
                 <w:color w:val="6A8759"/>
                 <w:sz w:val="20"/>
                 <w:szCs w:val="20"/>
@@ -42583,7 +42603,6 @@
           <w:p>
             <w:pPr>
               <w:rPr>
-                <w:rFonts w:hint="eastAsia"/>
                 <w:szCs w:val="20"/>
               </w:rPr>
             </w:pPr>
@@ -42640,7 +42659,6 @@
           <w:p>
             <w:pPr>
               <w:rPr>
-                <w:rFonts w:hint="eastAsia"/>
                 <w:szCs w:val="20"/>
               </w:rPr>
             </w:pPr>
@@ -42703,7 +42721,6 @@
           <w:p>
             <w:pPr>
               <w:rPr>
-                <w:rFonts w:hint="eastAsia"/>
                 <w:szCs w:val="20"/>
               </w:rPr>
             </w:pPr>
@@ -43945,7 +43962,7 @@
               <w:shd w:val="clear" w:color="auto" w:fill="2B2B2B"/>
               <w:ind w:firstLineChars="200" w:firstLine="400"/>
               <w:rPr>
-                <w:rFonts w:ascii="Courier New" w:hAnsi="Courier New" w:cs="Courier New" w:hint="eastAsia"/>
+                <w:rFonts w:ascii="Courier New" w:hAnsi="Courier New" w:cs="Courier New"/>
                 <w:color w:val="6A8759"/>
                 <w:sz w:val="20"/>
                 <w:szCs w:val="20"/>
@@ -44294,7 +44311,6 @@
           <w:p>
             <w:pPr>
               <w:rPr>
-                <w:rFonts w:hint="eastAsia"/>
                 <w:szCs w:val="20"/>
               </w:rPr>
             </w:pPr>
@@ -44351,7 +44367,6 @@
           <w:p>
             <w:pPr>
               <w:rPr>
-                <w:rFonts w:hint="eastAsia"/>
                 <w:szCs w:val="20"/>
               </w:rPr>
             </w:pPr>
@@ -44414,7 +44429,6 @@
           <w:p>
             <w:pPr>
               <w:rPr>
-                <w:rFonts w:hint="eastAsia"/>
                 <w:szCs w:val="20"/>
               </w:rPr>
             </w:pPr>
@@ -45653,7 +45667,7 @@
               <w:shd w:val="clear" w:color="auto" w:fill="2B2B2B"/>
               <w:ind w:firstLineChars="200" w:firstLine="400"/>
               <w:rPr>
-                <w:rFonts w:ascii="Courier New" w:hAnsi="Courier New" w:cs="Courier New" w:hint="eastAsia"/>
+                <w:rFonts w:ascii="Courier New" w:hAnsi="Courier New" w:cs="Courier New"/>
                 <w:color w:val="6A8759"/>
                 <w:sz w:val="20"/>
                 <w:szCs w:val="20"/>
@@ -46002,7 +46016,6 @@
           <w:p>
             <w:pPr>
               <w:rPr>
-                <w:rFonts w:hint="eastAsia"/>
                 <w:szCs w:val="20"/>
               </w:rPr>
             </w:pPr>
@@ -46059,7 +46072,6 @@
           <w:p>
             <w:pPr>
               <w:rPr>
-                <w:rFonts w:hint="eastAsia"/>
                 <w:szCs w:val="20"/>
               </w:rPr>
             </w:pPr>
@@ -46122,7 +46134,6 @@
           <w:p>
             <w:pPr>
               <w:rPr>
-                <w:rFonts w:hint="eastAsia"/>
                 <w:szCs w:val="20"/>
               </w:rPr>
             </w:pPr>
@@ -47346,7 +47357,7 @@
               <w:shd w:val="clear" w:color="auto" w:fill="2B2B2B"/>
               <w:ind w:firstLineChars="200" w:firstLine="400"/>
               <w:rPr>
-                <w:rFonts w:ascii="Courier New" w:hAnsi="Courier New" w:cs="Courier New" w:hint="eastAsia"/>
+                <w:rFonts w:ascii="Courier New" w:hAnsi="Courier New" w:cs="Courier New"/>
                 <w:color w:val="6A8759"/>
                 <w:sz w:val="20"/>
                 <w:szCs w:val="20"/>
@@ -47739,7 +47750,6 @@
           <w:p>
             <w:pPr>
               <w:rPr>
-                <w:rFonts w:hint="eastAsia"/>
                 <w:szCs w:val="20"/>
               </w:rPr>
             </w:pPr>
@@ -47796,7 +47806,6 @@
           <w:p>
             <w:pPr>
               <w:rPr>
-                <w:rFonts w:hint="eastAsia"/>
                 <w:szCs w:val="20"/>
               </w:rPr>
             </w:pPr>
@@ -47859,7 +47868,6 @@
           <w:p>
             <w:pPr>
               <w:rPr>
-                <w:rFonts w:hint="eastAsia"/>
                 <w:szCs w:val="20"/>
               </w:rPr>
             </w:pPr>
@@ -49159,32 +49167,26 @@
               <w:shd w:val="clear" w:color="auto" w:fill="2B2B2B"/>
               <w:ind w:firstLineChars="200" w:firstLine="400"/>
               <w:rPr>
+                <w:rFonts w:ascii="Courier New" w:hAnsi="Courier New" w:cs="Courier New"/>
+                <w:color w:val="6A8759"/>
+                <w:sz w:val="20"/>
+                <w:szCs w:val="20"/>
+              </w:rPr>
+            </w:pPr>
+            <w:r>
+              <w:rPr>
                 <w:rFonts w:ascii="Courier New" w:hAnsi="Courier New" w:cs="Courier New" w:hint="eastAsia"/>
                 <w:color w:val="6A8759"/>
                 <w:sz w:val="20"/>
                 <w:szCs w:val="20"/>
               </w:rPr>
-            </w:pPr>
-            <w:r>
-              <w:rPr>
-                <w:rFonts w:ascii="Courier New" w:hAnsi="Courier New" w:cs="Courier New" w:hint="eastAsia"/>
-                <w:color w:val="6A8759"/>
-                <w:sz w:val="20"/>
-                <w:szCs w:val="20"/>
-              </w:rPr>
               <w:t>1</w:t>
             </w:r>
           </w:p>
         </w:tc>
       </w:tr>
     </w:tbl>
-    <w:p>
-      <w:pPr>
-        <w:rPr>
-          <w:rFonts w:hint="eastAsia"/>
-        </w:rPr>
-      </w:pPr>
-    </w:p>
+    <w:p/>
     <w:p>
       <w:pPr>
         <w:pStyle w:val="3"/>
@@ -49557,7 +49559,6 @@
           <w:p>
             <w:pPr>
               <w:rPr>
-                <w:rFonts w:hint="eastAsia"/>
                 <w:szCs w:val="20"/>
               </w:rPr>
             </w:pPr>
@@ -49614,7 +49615,6 @@
           <w:p>
             <w:pPr>
               <w:rPr>
-                <w:rFonts w:hint="eastAsia"/>
                 <w:szCs w:val="20"/>
               </w:rPr>
             </w:pPr>
@@ -49677,7 +49677,6 @@
           <w:p>
             <w:pPr>
               <w:rPr>
-                <w:rFonts w:hint="eastAsia"/>
                 <w:szCs w:val="20"/>
               </w:rPr>
             </w:pPr>
@@ -50858,7 +50857,7 @@
               <w:shd w:val="clear" w:color="auto" w:fill="2B2B2B"/>
               <w:ind w:firstLineChars="200" w:firstLine="400"/>
               <w:rPr>
-                <w:rFonts w:ascii="Courier New" w:hAnsi="Courier New" w:cs="Courier New" w:hint="eastAsia"/>
+                <w:rFonts w:ascii="Courier New" w:hAnsi="Courier New" w:cs="Courier New"/>
                 <w:color w:val="6A8759"/>
                 <w:sz w:val="20"/>
                 <w:szCs w:val="20"/>
@@ -50884,13 +50883,7 @@
     <w:p/>
     <w:p/>
     <w:p/>
-    <w:p>
-      <w:pPr>
-        <w:rPr>
-          <w:rFonts w:hint="eastAsia"/>
-        </w:rPr>
-      </w:pPr>
-    </w:p>
+    <w:p/>
     <w:p>
       <w:pPr>
         <w:pStyle w:val="1"/>
@@ -50917,13 +50910,7 @@
       </w:r>
       <w:bookmarkEnd w:id="39"/>
     </w:p>
-    <w:p>
-      <w:pPr>
-        <w:rPr>
-          <w:rFonts w:hint="eastAsia"/>
-        </w:rPr>
-      </w:pPr>
-    </w:p>
+    <w:p/>
     <w:p>
       <w:pPr>
         <w:pStyle w:val="a4"/>
@@ -50951,13 +50938,7 @@
       </w:r>
       <w:bookmarkEnd w:id="40"/>
     </w:p>
-    <w:p>
-      <w:pPr>
-        <w:rPr>
-          <w:rFonts w:hint="eastAsia"/>
-        </w:rPr>
-      </w:pPr>
-    </w:p>
+    <w:p/>
     <w:p>
       <w:pPr>
         <w:pStyle w:val="a3"/>
@@ -51009,14 +50990,7 @@
             <w:rStyle w:val="a5"/>
             <w:rFonts w:hint="eastAsia"/>
           </w:rPr>
-          <w:t>여</w:t>
-        </w:r>
-        <w:r>
-          <w:rPr>
-            <w:rStyle w:val="a5"/>
-            <w:rFonts w:hint="eastAsia"/>
-          </w:rPr>
-          <w:t>기</w:t>
+          <w:t>여기</w:t>
         </w:r>
       </w:hyperlink>
       <w:r>
@@ -51407,9 +51381,6 @@
         <w:pStyle w:val="a3"/>
         <w:ind w:leftChars="0" w:left="760"/>
         <w:jc w:val="left"/>
-        <w:rPr>
-          <w:rFonts w:hint="eastAsia"/>
-        </w:rPr>
       </w:pPr>
     </w:p>
     <w:p>
@@ -51450,12 +51421,66 @@
       </w:r>
       <w:bookmarkEnd w:id="41"/>
     </w:p>
+    <w:p/>
     <w:p>
       <w:pPr>
+        <w:pStyle w:val="a3"/>
+        <w:numPr>
+          <w:ilvl w:val="0"/>
+          <w:numId w:val="6"/>
+        </w:numPr>
+        <w:ind w:leftChars="0"/>
+      </w:pPr>
+      <w:r>
         <w:rPr>
           <w:rFonts w:hint="eastAsia"/>
         </w:rPr>
-      </w:pPr>
+        <w:t xml:space="preserve">물론 </w:t>
+      </w:r>
+      <w:proofErr w:type="spellStart"/>
+      <w:r>
+        <w:t>cmd</w:t>
+      </w:r>
+      <w:proofErr w:type="spellEnd"/>
+      <w:r>
+        <w:t xml:space="preserve"> </w:t>
+      </w:r>
+      <w:r>
+        <w:rPr>
+          <w:rFonts w:hint="eastAsia"/>
+        </w:rPr>
+        <w:t xml:space="preserve">창으로 </w:t>
+      </w:r>
+      <w:r>
+        <w:t xml:space="preserve">Python </w:t>
+      </w:r>
+      <w:r>
+        <w:rPr>
+          <w:rFonts w:hint="eastAsia"/>
+        </w:rPr>
+        <w:t xml:space="preserve">프로그램을 실행시킬 수 있지만 자동화 </w:t>
+      </w:r>
+      <w:r>
+        <w:rPr>
+          <w:rFonts w:hint="eastAsia"/>
+        </w:rPr>
+        <w:t>Script</w:t>
+      </w:r>
+      <w:r>
+        <w:rPr>
+          <w:rFonts w:hint="eastAsia"/>
+        </w:rPr>
+        <w:t xml:space="preserve"> 작성 및 실행을 좀더 편하고 빠르게 할 수 있도록 </w:t>
+      </w:r>
+      <w:r>
+        <w:t xml:space="preserve">IDE </w:t>
+      </w:r>
+      <w:r>
+        <w:rPr>
+          <w:rFonts w:hint="eastAsia"/>
+        </w:rPr>
+        <w:t>도구를 이용합니다.</w:t>
+      </w:r>
     </w:p>
     <w:p>
       <w:pPr>
@@ -51470,66 +51495,6 @@
         <w:rPr>
           <w:rFonts w:hint="eastAsia"/>
         </w:rPr>
-        <w:t xml:space="preserve">물론 </w:t>
-      </w:r>
-      <w:proofErr w:type="spellStart"/>
-      <w:r>
-        <w:t>cmd</w:t>
-      </w:r>
-      <w:proofErr w:type="spellEnd"/>
-      <w:r>
-        <w:t xml:space="preserve"> </w:t>
-      </w:r>
-      <w:r>
-        <w:rPr>
-          <w:rFonts w:hint="eastAsia"/>
-        </w:rPr>
-        <w:t xml:space="preserve">창으로 </w:t>
-      </w:r>
-      <w:r>
-        <w:t xml:space="preserve">Python </w:t>
-      </w:r>
-      <w:r>
-        <w:rPr>
-          <w:rFonts w:hint="eastAsia"/>
-        </w:rPr>
-        <w:t xml:space="preserve">프로그램을 실행시킬 수 있지만 자동화 </w:t>
-      </w:r>
-      <w:r>
-        <w:rPr>
-          <w:rFonts w:hint="eastAsia"/>
-        </w:rPr>
-        <w:t>Script</w:t>
-      </w:r>
-      <w:r>
-        <w:rPr>
-          <w:rFonts w:hint="eastAsia"/>
-        </w:rPr>
-        <w:t xml:space="preserve"> 작성 및 실행을 좀더 편하고 빠르게 할 수 있도록 </w:t>
-      </w:r>
-      <w:r>
-        <w:t xml:space="preserve">IDE </w:t>
-      </w:r>
-      <w:r>
-        <w:rPr>
-          <w:rFonts w:hint="eastAsia"/>
-        </w:rPr>
-        <w:t>도구를 이용합니다.</w:t>
-      </w:r>
-    </w:p>
-    <w:p>
-      <w:pPr>
-        <w:pStyle w:val="a3"/>
-        <w:numPr>
-          <w:ilvl w:val="0"/>
-          <w:numId w:val="6"/>
-        </w:numPr>
-        <w:ind w:leftChars="0"/>
-      </w:pPr>
-      <w:r>
-        <w:rPr>
-          <w:rFonts w:hint="eastAsia"/>
-        </w:rPr>
         <w:t>Pytho</w:t>
       </w:r>
       <w:r>
@@ -51604,14 +51569,7 @@
             <w:rStyle w:val="a5"/>
             <w:rFonts w:hint="eastAsia"/>
           </w:rPr>
-          <w:t>여</w:t>
-        </w:r>
-        <w:r>
-          <w:rPr>
-            <w:rStyle w:val="a5"/>
-            <w:rFonts w:hint="eastAsia"/>
-          </w:rPr>
-          <w:t>기</w:t>
+          <w:t>여기</w:t>
         </w:r>
       </w:hyperlink>
       <w:r>
@@ -51625,9 +51583,6 @@
       <w:pPr>
         <w:pStyle w:val="a3"/>
         <w:ind w:leftChars="0" w:left="760"/>
-        <w:rPr>
-          <w:rFonts w:hint="eastAsia"/>
-        </w:rPr>
       </w:pPr>
       <w:r>
         <w:rPr>
@@ -51744,9 +51699,6 @@
       <w:pPr>
         <w:pStyle w:val="a3"/>
         <w:ind w:leftChars="0" w:left="760"/>
-        <w:rPr>
-          <w:rFonts w:hint="eastAsia"/>
-        </w:rPr>
       </w:pPr>
       <w:r>
         <w:rPr>
@@ -52068,13 +52020,7 @@
         <w:t>명령어와 동영상 또는 사진 실행 순서 등을 정리한 텍스트 파일이며 실행 Script 참고용으로 보면 됩니다.</w:t>
       </w:r>
     </w:p>
-    <w:p>
-      <w:pPr>
-        <w:rPr>
-          <w:rFonts w:hint="eastAsia"/>
-        </w:rPr>
-      </w:pPr>
-    </w:p>
+    <w:p/>
     <w:p>
       <w:pPr>
         <w:pStyle w:val="a4"/>
@@ -52203,9 +52149,6 @@
           <w:numId w:val="6"/>
         </w:numPr>
         <w:ind w:leftChars="0"/>
-        <w:rPr>
-          <w:rFonts w:hint="eastAsia"/>
-        </w:rPr>
       </w:pPr>
       <w:r>
         <w:rPr>
@@ -55936,9 +55879,6 @@
           <w:numId w:val="6"/>
         </w:numPr>
         <w:ind w:leftChars="0"/>
-        <w:rPr>
-          <w:rFonts w:hint="eastAsia"/>
-        </w:rPr>
       </w:pPr>
       <w:proofErr w:type="spellStart"/>
       <w:r>
@@ -56228,9 +56168,6 @@
       <w:pPr>
         <w:pStyle w:val="a3"/>
         <w:ind w:leftChars="0" w:left="760"/>
-        <w:rPr>
-          <w:rFonts w:hint="eastAsia"/>
-        </w:rPr>
       </w:pPr>
       <w:r>
         <w:rPr>
@@ -58840,7 +58777,7 @@
 </file>
 
 <file path=customXml/itemProps1.xml><?xml version="1.0" encoding="utf-8"?>
-<ds:datastoreItem xmlns:ds="http://schemas.openxmlformats.org/officeDocument/2006/customXml" ds:itemID="{62605120-8D3F-40AF-AE1D-181D36FA9EC0}">
+<ds:datastoreItem xmlns:ds="http://schemas.openxmlformats.org/officeDocument/2006/customXml" ds:itemID="{9CD1FA6D-3011-4D05-A411-A6427C618783}">
   <ds:schemaRefs>
     <ds:schemaRef ds:uri="http://schemas.openxmlformats.org/officeDocument/2006/bibliography"/>
   </ds:schemaRefs>

</xml_diff>